<commit_message>
Added UC Distribution Tabls
Added distribution table
</commit_message>
<xml_diff>
--- a/Docs/AAS Thesis.docx
+++ b/Docs/AAS Thesis.docx
@@ -20,6 +20,7 @@
           <w:noProof/>
           <w:sz w:val="30"/>
           <w:szCs w:val="30"/>
+          <w:lang w:bidi="ar-SA"/>
         </w:rPr>
         <w:drawing>
           <wp:anchor distT="0" distB="0" distL="114300" distR="114300" simplePos="0" relativeHeight="251660288" behindDoc="0" locked="0" layoutInCell="1" allowOverlap="1" wp14:anchorId="73E719FF" wp14:editId="03DD512A">
@@ -436,6 +437,13 @@
     </w:p>
     <w:sdt>
       <w:sdtPr>
+        <w:rPr>
+          <w:rFonts w:ascii="Calibri" w:eastAsia="Calibri" w:hAnsi="Calibri" w:cs="Arial"/>
+          <w:color w:val="auto"/>
+          <w:sz w:val="22"/>
+          <w:szCs w:val="22"/>
+          <w:lang w:bidi="ur-PK"/>
+        </w:rPr>
         <w:id w:val="862319040"/>
         <w:docPartObj>
           <w:docPartGallery w:val="Table of Contents"/>
@@ -444,14 +452,9 @@
       </w:sdtPr>
       <w:sdtEndPr>
         <w:rPr>
-          <w:rFonts w:ascii="Calibri" w:eastAsia="Calibri" w:hAnsi="Calibri" w:cs="Arial"/>
           <w:b/>
           <w:bCs/>
           <w:noProof/>
-          <w:color w:val="auto"/>
-          <w:sz w:val="22"/>
-          <w:szCs w:val="22"/>
-          <w:lang w:bidi="ur-PK"/>
         </w:rPr>
       </w:sdtEndPr>
       <w:sdtContent>
@@ -479,12 +482,12 @@
             <w:fldChar w:fldCharType="begin"/>
           </w:r>
           <w:r>
-            <w:instrText xml:space="preserve"> TOC \o "1-3" \h \z \u </w:instrText>
+            <w:instrText xml:space="preserve"> TOC \o "1-4" \h \z \u </w:instrText>
           </w:r>
           <w:r>
             <w:fldChar w:fldCharType="separate"/>
           </w:r>
-          <w:hyperlink w:anchor="_Toc101427096" w:history="1">
+          <w:hyperlink w:anchor="_Toc118288358" w:history="1">
             <w:r>
               <w:rPr>
                 <w:rStyle w:val="Hyperlink"/>
@@ -511,7 +514,7 @@
                 <w:noProof/>
                 <w:webHidden/>
               </w:rPr>
-              <w:instrText xml:space="preserve"> PAGEREF _Toc101427096 \h </w:instrText>
+              <w:instrText xml:space="preserve"> PAGEREF _Toc118288358 \h </w:instrText>
             </w:r>
             <w:r>
               <w:rPr>
@@ -554,7 +557,7 @@
               <w:lang w:bidi="ar-SA"/>
             </w:rPr>
           </w:pPr>
-          <w:hyperlink w:anchor="_Toc101427097" w:history="1">
+          <w:hyperlink w:anchor="_Toc118288359" w:history="1">
             <w:r>
               <w:rPr>
                 <w:rStyle w:val="Hyperlink"/>
@@ -581,7 +584,7 @@
                 <w:noProof/>
                 <w:webHidden/>
               </w:rPr>
-              <w:instrText xml:space="preserve"> PAGEREF _Toc101427097 \h </w:instrText>
+              <w:instrText xml:space="preserve"> PAGEREF _Toc118288359 \h </w:instrText>
             </w:r>
             <w:r>
               <w:rPr>
@@ -624,7 +627,7 @@
               <w:lang w:bidi="ar-SA"/>
             </w:rPr>
           </w:pPr>
-          <w:hyperlink w:anchor="_Toc101427098" w:history="1">
+          <w:hyperlink w:anchor="_Toc118288360" w:history="1">
             <w:r>
               <w:rPr>
                 <w:rStyle w:val="Hyperlink"/>
@@ -651,7 +654,7 @@
                 <w:noProof/>
                 <w:webHidden/>
               </w:rPr>
-              <w:instrText xml:space="preserve"> PAGEREF _Toc101427098 \h </w:instrText>
+              <w:instrText xml:space="preserve"> PAGEREF _Toc118288360 \h </w:instrText>
             </w:r>
             <w:r>
               <w:rPr>
@@ -694,7 +697,7 @@
               <w:lang w:bidi="ar-SA"/>
             </w:rPr>
           </w:pPr>
-          <w:hyperlink w:anchor="_Toc101427099" w:history="1">
+          <w:hyperlink w:anchor="_Toc118288361" w:history="1">
             <w:r>
               <w:rPr>
                 <w:rStyle w:val="Hyperlink"/>
@@ -721,7 +724,7 @@
                 <w:noProof/>
                 <w:webHidden/>
               </w:rPr>
-              <w:instrText xml:space="preserve"> PAGEREF _Toc101427099 \h </w:instrText>
+              <w:instrText xml:space="preserve"> PAGEREF _Toc118288361 \h </w:instrText>
             </w:r>
             <w:r>
               <w:rPr>
@@ -764,7 +767,7 @@
               <w:lang w:bidi="ar-SA"/>
             </w:rPr>
           </w:pPr>
-          <w:hyperlink w:anchor="_Toc101427100" w:history="1">
+          <w:hyperlink w:anchor="_Toc118288362" w:history="1">
             <w:r>
               <w:rPr>
                 <w:rStyle w:val="Hyperlink"/>
@@ -791,7 +794,7 @@
                 <w:noProof/>
                 <w:webHidden/>
               </w:rPr>
-              <w:instrText xml:space="preserve"> PAGEREF _Toc101427100 \h </w:instrText>
+              <w:instrText xml:space="preserve"> PAGEREF _Toc118288362 \h </w:instrText>
             </w:r>
             <w:r>
               <w:rPr>
@@ -812,6 +815,308 @@
                 <w:webHidden/>
               </w:rPr>
               <w:t>3</w:t>
+            </w:r>
+            <w:r>
+              <w:rPr>
+                <w:noProof/>
+                <w:webHidden/>
+              </w:rPr>
+              <w:fldChar w:fldCharType="end"/>
+            </w:r>
+          </w:hyperlink>
+        </w:p>
+        <w:bookmarkStart w:id="2" w:name="_GoBack"/>
+        <w:p>
+          <w:pPr>
+            <w:pStyle w:val="TOC2"/>
+            <w:tabs>
+              <w:tab w:val="right" w:leader="dot" w:pos="9350"/>
+            </w:tabs>
+            <w:rPr>
+              <w:rFonts w:asciiTheme="minorHAnsi" w:eastAsiaTheme="minorEastAsia" w:hAnsiTheme="minorHAnsi" w:cstheme="minorBidi"/>
+              <w:noProof/>
+              <w:lang w:bidi="ar-SA"/>
+            </w:rPr>
+          </w:pPr>
+          <w:r>
+            <w:rPr>
+              <w:rStyle w:val="Hyperlink"/>
+              <w:noProof/>
+            </w:rPr>
+            <w:fldChar w:fldCharType="begin"/>
+          </w:r>
+          <w:r>
+            <w:rPr>
+              <w:rStyle w:val="Hyperlink"/>
+              <w:noProof/>
+            </w:rPr>
+            <w:instrText xml:space="preserve"> </w:instrText>
+          </w:r>
+          <w:r>
+            <w:rPr>
+              <w:noProof/>
+            </w:rPr>
+            <w:instrText>HYPERLINK \l "_Toc118288363"</w:instrText>
+          </w:r>
+          <w:r>
+            <w:rPr>
+              <w:rStyle w:val="Hyperlink"/>
+              <w:noProof/>
+            </w:rPr>
+            <w:instrText xml:space="preserve"> </w:instrText>
+          </w:r>
+          <w:r>
+            <w:rPr>
+              <w:rStyle w:val="Hyperlink"/>
+              <w:noProof/>
+            </w:rPr>
+          </w:r>
+          <w:r>
+            <w:rPr>
+              <w:rStyle w:val="Hyperlink"/>
+              <w:noProof/>
+            </w:rPr>
+            <w:fldChar w:fldCharType="separate"/>
+          </w:r>
+          <w:r>
+            <w:rPr>
+              <w:rStyle w:val="Hyperlink"/>
+              <w:noProof/>
+            </w:rPr>
+            <w:t>Glossary</w:t>
+          </w:r>
+          <w:r>
+            <w:rPr>
+              <w:noProof/>
+              <w:webHidden/>
+            </w:rPr>
+            <w:tab/>
+          </w:r>
+          <w:r>
+            <w:rPr>
+              <w:noProof/>
+              <w:webHidden/>
+            </w:rPr>
+            <w:fldChar w:fldCharType="begin"/>
+          </w:r>
+          <w:r>
+            <w:rPr>
+              <w:noProof/>
+              <w:webHidden/>
+            </w:rPr>
+            <w:instrText xml:space="preserve"> PAGEREF _Toc118288363 \h </w:instrText>
+          </w:r>
+          <w:r>
+            <w:rPr>
+              <w:noProof/>
+              <w:webHidden/>
+            </w:rPr>
+          </w:r>
+          <w:r>
+            <w:rPr>
+              <w:noProof/>
+              <w:webHidden/>
+            </w:rPr>
+            <w:fldChar w:fldCharType="separate"/>
+          </w:r>
+          <w:r>
+            <w:rPr>
+              <w:noProof/>
+              <w:webHidden/>
+            </w:rPr>
+            <w:t>3</w:t>
+          </w:r>
+          <w:r>
+            <w:rPr>
+              <w:noProof/>
+              <w:webHidden/>
+            </w:rPr>
+            <w:fldChar w:fldCharType="end"/>
+          </w:r>
+          <w:r>
+            <w:rPr>
+              <w:rStyle w:val="Hyperlink"/>
+              <w:noProof/>
+            </w:rPr>
+            <w:fldChar w:fldCharType="end"/>
+          </w:r>
+        </w:p>
+        <w:bookmarkEnd w:id="2"/>
+        <w:p>
+          <w:pPr>
+            <w:pStyle w:val="TOC2"/>
+            <w:tabs>
+              <w:tab w:val="right" w:leader="dot" w:pos="9350"/>
+            </w:tabs>
+            <w:rPr>
+              <w:rFonts w:asciiTheme="minorHAnsi" w:eastAsiaTheme="minorEastAsia" w:hAnsiTheme="minorHAnsi" w:cstheme="minorBidi"/>
+              <w:noProof/>
+              <w:lang w:bidi="ar-SA"/>
+            </w:rPr>
+          </w:pPr>
+          <w:r>
+            <w:rPr>
+              <w:rStyle w:val="Hyperlink"/>
+              <w:noProof/>
+            </w:rPr>
+            <w:fldChar w:fldCharType="begin"/>
+          </w:r>
+          <w:r>
+            <w:rPr>
+              <w:rStyle w:val="Hyperlink"/>
+              <w:noProof/>
+            </w:rPr>
+            <w:instrText xml:space="preserve"> </w:instrText>
+          </w:r>
+          <w:r>
+            <w:rPr>
+              <w:noProof/>
+            </w:rPr>
+            <w:instrText>HYPERLINK \l "_Toc118288364"</w:instrText>
+          </w:r>
+          <w:r>
+            <w:rPr>
+              <w:rStyle w:val="Hyperlink"/>
+              <w:noProof/>
+            </w:rPr>
+            <w:instrText xml:space="preserve"> </w:instrText>
+          </w:r>
+          <w:r>
+            <w:rPr>
+              <w:rStyle w:val="Hyperlink"/>
+              <w:noProof/>
+            </w:rPr>
+          </w:r>
+          <w:r>
+            <w:rPr>
+              <w:rStyle w:val="Hyperlink"/>
+              <w:noProof/>
+            </w:rPr>
+            <w:fldChar w:fldCharType="separate"/>
+          </w:r>
+          <w:r>
+            <w:rPr>
+              <w:rStyle w:val="Hyperlink"/>
+              <w:noProof/>
+            </w:rPr>
+            <w:t>Risk List &amp; Risk Management Plan</w:t>
+          </w:r>
+          <w:r>
+            <w:rPr>
+              <w:noProof/>
+              <w:webHidden/>
+            </w:rPr>
+            <w:tab/>
+          </w:r>
+          <w:r>
+            <w:rPr>
+              <w:noProof/>
+              <w:webHidden/>
+            </w:rPr>
+            <w:fldChar w:fldCharType="begin"/>
+          </w:r>
+          <w:r>
+            <w:rPr>
+              <w:noProof/>
+              <w:webHidden/>
+            </w:rPr>
+            <w:instrText xml:space="preserve"> PAGEREF _Toc118288364 \h </w:instrText>
+          </w:r>
+          <w:r>
+            <w:rPr>
+              <w:noProof/>
+              <w:webHidden/>
+            </w:rPr>
+          </w:r>
+          <w:r>
+            <w:rPr>
+              <w:noProof/>
+              <w:webHidden/>
+            </w:rPr>
+            <w:fldChar w:fldCharType="separate"/>
+          </w:r>
+          <w:r>
+            <w:rPr>
+              <w:noProof/>
+              <w:webHidden/>
+            </w:rPr>
+            <w:t>3</w:t>
+          </w:r>
+          <w:r>
+            <w:rPr>
+              <w:noProof/>
+              <w:webHidden/>
+            </w:rPr>
+            <w:fldChar w:fldCharType="end"/>
+          </w:r>
+          <w:r>
+            <w:rPr>
+              <w:rStyle w:val="Hyperlink"/>
+              <w:noProof/>
+            </w:rPr>
+            <w:fldChar w:fldCharType="end"/>
+          </w:r>
+        </w:p>
+        <w:p>
+          <w:pPr>
+            <w:pStyle w:val="TOC1"/>
+            <w:tabs>
+              <w:tab w:val="right" w:leader="dot" w:pos="9350"/>
+            </w:tabs>
+            <w:rPr>
+              <w:rFonts w:asciiTheme="minorHAnsi" w:eastAsiaTheme="minorEastAsia" w:hAnsiTheme="minorHAnsi" w:cstheme="minorBidi"/>
+              <w:noProof/>
+              <w:lang w:bidi="ar-SA"/>
+            </w:rPr>
+          </w:pPr>
+          <w:hyperlink w:anchor="_Toc118288365" w:history="1">
+            <w:r>
+              <w:rPr>
+                <w:rStyle w:val="Hyperlink"/>
+                <w:noProof/>
+              </w:rPr>
+              <w:t>CHAPTER 2 USE CASES</w:t>
+            </w:r>
+            <w:r>
+              <w:rPr>
+                <w:noProof/>
+                <w:webHidden/>
+              </w:rPr>
+              <w:tab/>
+            </w:r>
+            <w:r>
+              <w:rPr>
+                <w:noProof/>
+                <w:webHidden/>
+              </w:rPr>
+              <w:fldChar w:fldCharType="begin"/>
+            </w:r>
+            <w:r>
+              <w:rPr>
+                <w:noProof/>
+                <w:webHidden/>
+              </w:rPr>
+              <w:instrText xml:space="preserve"> PAGEREF _Toc118288365 \h </w:instrText>
+            </w:r>
+            <w:r>
+              <w:rPr>
+                <w:noProof/>
+                <w:webHidden/>
+              </w:rPr>
+            </w:r>
+            <w:r>
+              <w:rPr>
+                <w:noProof/>
+                <w:webHidden/>
+              </w:rPr>
+              <w:fldChar w:fldCharType="separate"/>
+            </w:r>
+            <w:r>
+              <w:rPr>
+                <w:noProof/>
+                <w:webHidden/>
+              </w:rPr>
+              <w:t>4</w:t>
             </w:r>
             <w:r>
               <w:rPr>
@@ -834,13 +1139,13 @@
               <w:lang w:bidi="ar-SA"/>
             </w:rPr>
           </w:pPr>
-          <w:hyperlink w:anchor="_Toc101427101" w:history="1">
+          <w:hyperlink w:anchor="_Toc118288366" w:history="1">
             <w:r>
               <w:rPr>
                 <w:rStyle w:val="Hyperlink"/>
                 <w:noProof/>
               </w:rPr>
-              <w:t>Glossary</w:t>
+              <w:t>Use Case Diagram</w:t>
             </w:r>
             <w:r>
               <w:rPr>
@@ -861,7 +1166,7 @@
                 <w:noProof/>
                 <w:webHidden/>
               </w:rPr>
-              <w:instrText xml:space="preserve"> PAGEREF _Toc101427101 \h </w:instrText>
+              <w:instrText xml:space="preserve"> PAGEREF _Toc118288366 \h </w:instrText>
             </w:r>
             <w:r>
               <w:rPr>
@@ -881,7 +1186,7 @@
                 <w:noProof/>
                 <w:webHidden/>
               </w:rPr>
-              <w:t>3</w:t>
+              <w:t>4</w:t>
             </w:r>
             <w:r>
               <w:rPr>
@@ -904,13 +1209,13 @@
               <w:lang w:bidi="ar-SA"/>
             </w:rPr>
           </w:pPr>
-          <w:hyperlink w:anchor="_Toc101427102" w:history="1">
+          <w:hyperlink w:anchor="_Toc118288367" w:history="1">
             <w:r>
               <w:rPr>
                 <w:rStyle w:val="Hyperlink"/>
                 <w:noProof/>
               </w:rPr>
-              <w:t>Risk List &amp; Risk Management Plan</w:t>
+              <w:t>Use Cases Distribution</w:t>
             </w:r>
             <w:r>
               <w:rPr>
@@ -931,77 +1236,7 @@
                 <w:noProof/>
                 <w:webHidden/>
               </w:rPr>
-              <w:instrText xml:space="preserve"> PAGEREF _Toc101427102 \h </w:instrText>
-            </w:r>
-            <w:r>
-              <w:rPr>
-                <w:noProof/>
-                <w:webHidden/>
-              </w:rPr>
-            </w:r>
-            <w:r>
-              <w:rPr>
-                <w:noProof/>
-                <w:webHidden/>
-              </w:rPr>
-              <w:fldChar w:fldCharType="separate"/>
-            </w:r>
-            <w:r>
-              <w:rPr>
-                <w:noProof/>
-                <w:webHidden/>
-              </w:rPr>
-              <w:t>3</w:t>
-            </w:r>
-            <w:r>
-              <w:rPr>
-                <w:noProof/>
-                <w:webHidden/>
-              </w:rPr>
-              <w:fldChar w:fldCharType="end"/>
-            </w:r>
-          </w:hyperlink>
-        </w:p>
-        <w:p>
-          <w:pPr>
-            <w:pStyle w:val="TOC1"/>
-            <w:tabs>
-              <w:tab w:val="right" w:leader="dot" w:pos="9350"/>
-            </w:tabs>
-            <w:rPr>
-              <w:rFonts w:asciiTheme="minorHAnsi" w:eastAsiaTheme="minorEastAsia" w:hAnsiTheme="minorHAnsi" w:cstheme="minorBidi"/>
-              <w:noProof/>
-              <w:lang w:bidi="ar-SA"/>
-            </w:rPr>
-          </w:pPr>
-          <w:hyperlink w:anchor="_Toc101427103" w:history="1">
-            <w:r>
-              <w:rPr>
-                <w:rStyle w:val="Hyperlink"/>
-                <w:noProof/>
-              </w:rPr>
-              <w:t>CHAPTER 2 USE CASES</w:t>
-            </w:r>
-            <w:r>
-              <w:rPr>
-                <w:noProof/>
-                <w:webHidden/>
-              </w:rPr>
-              <w:tab/>
-            </w:r>
-            <w:r>
-              <w:rPr>
-                <w:noProof/>
-                <w:webHidden/>
-              </w:rPr>
-              <w:fldChar w:fldCharType="begin"/>
-            </w:r>
-            <w:r>
-              <w:rPr>
-                <w:noProof/>
-                <w:webHidden/>
-              </w:rPr>
-              <w:instrText xml:space="preserve"> PAGEREF _Toc101427103 \h </w:instrText>
+              <w:instrText xml:space="preserve"> PAGEREF _Toc118288367 \h </w:instrText>
             </w:r>
             <w:r>
               <w:rPr>
@@ -1044,13 +1279,13 @@
               <w:lang w:bidi="ar-SA"/>
             </w:rPr>
           </w:pPr>
-          <w:hyperlink w:anchor="_Toc101427104" w:history="1">
+          <w:hyperlink w:anchor="_Toc118288368" w:history="1">
             <w:r>
               <w:rPr>
                 <w:rStyle w:val="Hyperlink"/>
                 <w:noProof/>
               </w:rPr>
-              <w:t>Use Case Diagram</w:t>
+              <w:t>Brief Level Use Cases</w:t>
             </w:r>
             <w:r>
               <w:rPr>
@@ -1071,7 +1306,147 @@
                 <w:noProof/>
                 <w:webHidden/>
               </w:rPr>
-              <w:instrText xml:space="preserve"> PAGEREF _Toc101427104 \h </w:instrText>
+              <w:instrText xml:space="preserve"> PAGEREF _Toc118288368 \h </w:instrText>
+            </w:r>
+            <w:r>
+              <w:rPr>
+                <w:noProof/>
+                <w:webHidden/>
+              </w:rPr>
+            </w:r>
+            <w:r>
+              <w:rPr>
+                <w:noProof/>
+                <w:webHidden/>
+              </w:rPr>
+              <w:fldChar w:fldCharType="separate"/>
+            </w:r>
+            <w:r>
+              <w:rPr>
+                <w:noProof/>
+                <w:webHidden/>
+              </w:rPr>
+              <w:t>4</w:t>
+            </w:r>
+            <w:r>
+              <w:rPr>
+                <w:noProof/>
+                <w:webHidden/>
+              </w:rPr>
+              <w:fldChar w:fldCharType="end"/>
+            </w:r>
+          </w:hyperlink>
+        </w:p>
+        <w:p>
+          <w:pPr>
+            <w:pStyle w:val="TOC3"/>
+            <w:tabs>
+              <w:tab w:val="right" w:leader="dot" w:pos="9350"/>
+            </w:tabs>
+            <w:rPr>
+              <w:rFonts w:asciiTheme="minorHAnsi" w:eastAsiaTheme="minorEastAsia" w:hAnsiTheme="minorHAnsi" w:cstheme="minorBidi"/>
+              <w:noProof/>
+              <w:lang w:bidi="ar-SA"/>
+            </w:rPr>
+          </w:pPr>
+          <w:hyperlink w:anchor="_Toc118288369" w:history="1">
+            <w:r>
+              <w:rPr>
+                <w:rStyle w:val="Hyperlink"/>
+                <w:noProof/>
+              </w:rPr>
+              <w:t>Student Name 1 (Registration Number 1)</w:t>
+            </w:r>
+            <w:r>
+              <w:rPr>
+                <w:noProof/>
+                <w:webHidden/>
+              </w:rPr>
+              <w:tab/>
+            </w:r>
+            <w:r>
+              <w:rPr>
+                <w:noProof/>
+                <w:webHidden/>
+              </w:rPr>
+              <w:fldChar w:fldCharType="begin"/>
+            </w:r>
+            <w:r>
+              <w:rPr>
+                <w:noProof/>
+                <w:webHidden/>
+              </w:rPr>
+              <w:instrText xml:space="preserve"> PAGEREF _Toc118288369 \h </w:instrText>
+            </w:r>
+            <w:r>
+              <w:rPr>
+                <w:noProof/>
+                <w:webHidden/>
+              </w:rPr>
+            </w:r>
+            <w:r>
+              <w:rPr>
+                <w:noProof/>
+                <w:webHidden/>
+              </w:rPr>
+              <w:fldChar w:fldCharType="separate"/>
+            </w:r>
+            <w:r>
+              <w:rPr>
+                <w:noProof/>
+                <w:webHidden/>
+              </w:rPr>
+              <w:t>4</w:t>
+            </w:r>
+            <w:r>
+              <w:rPr>
+                <w:noProof/>
+                <w:webHidden/>
+              </w:rPr>
+              <w:fldChar w:fldCharType="end"/>
+            </w:r>
+          </w:hyperlink>
+        </w:p>
+        <w:p>
+          <w:pPr>
+            <w:pStyle w:val="TOC4"/>
+            <w:tabs>
+              <w:tab w:val="right" w:leader="dot" w:pos="9350"/>
+            </w:tabs>
+            <w:rPr>
+              <w:rFonts w:asciiTheme="minorHAnsi" w:eastAsiaTheme="minorEastAsia" w:hAnsiTheme="minorHAnsi" w:cstheme="minorBidi"/>
+              <w:noProof/>
+              <w:lang w:bidi="ar-SA"/>
+            </w:rPr>
+          </w:pPr>
+          <w:hyperlink w:anchor="_Toc118288370" w:history="1">
+            <w:r>
+              <w:rPr>
+                <w:rStyle w:val="Hyperlink"/>
+                <w:noProof/>
+              </w:rPr>
+              <w:t>Use Case: Process Sale</w:t>
+            </w:r>
+            <w:r>
+              <w:rPr>
+                <w:noProof/>
+                <w:webHidden/>
+              </w:rPr>
+              <w:tab/>
+            </w:r>
+            <w:r>
+              <w:rPr>
+                <w:noProof/>
+                <w:webHidden/>
+              </w:rPr>
+              <w:fldChar w:fldCharType="begin"/>
+            </w:r>
+            <w:r>
+              <w:rPr>
+                <w:noProof/>
+                <w:webHidden/>
+              </w:rPr>
+              <w:instrText xml:space="preserve"> PAGEREF _Toc118288370 \h </w:instrText>
             </w:r>
             <w:r>
               <w:rPr>
@@ -1114,13 +1489,13 @@
               <w:lang w:bidi="ar-SA"/>
             </w:rPr>
           </w:pPr>
-          <w:hyperlink w:anchor="_Toc101427105" w:history="1">
+          <w:hyperlink w:anchor="_Toc118288371" w:history="1">
             <w:r>
               <w:rPr>
                 <w:rStyle w:val="Hyperlink"/>
                 <w:noProof/>
               </w:rPr>
-              <w:t>Brief Level Use Cases</w:t>
+              <w:t>Fully Dressed Use Cases</w:t>
             </w:r>
             <w:r>
               <w:rPr>
@@ -1141,7 +1516,7 @@
                 <w:noProof/>
                 <w:webHidden/>
               </w:rPr>
-              <w:instrText xml:space="preserve"> PAGEREF _Toc101427105 \h </w:instrText>
+              <w:instrText xml:space="preserve"> PAGEREF _Toc118288371 \h </w:instrText>
             </w:r>
             <w:r>
               <w:rPr>
@@ -1161,7 +1536,7 @@
                 <w:noProof/>
                 <w:webHidden/>
               </w:rPr>
-              <w:t>4</w:t>
+              <w:t>5</w:t>
             </w:r>
             <w:r>
               <w:rPr>
@@ -1184,7 +1559,7 @@
               <w:lang w:bidi="ar-SA"/>
             </w:rPr>
           </w:pPr>
-          <w:hyperlink w:anchor="_Toc101427106" w:history="1">
+          <w:hyperlink w:anchor="_Toc118288372" w:history="1">
             <w:r>
               <w:rPr>
                 <w:rStyle w:val="Hyperlink"/>
@@ -1211,7 +1586,7 @@
                 <w:noProof/>
                 <w:webHidden/>
               </w:rPr>
-              <w:instrText xml:space="preserve"> PAGEREF _Toc101427106 \h </w:instrText>
+              <w:instrText xml:space="preserve"> PAGEREF _Toc118288372 \h </w:instrText>
             </w:r>
             <w:r>
               <w:rPr>
@@ -1231,7 +1606,7 @@
                 <w:noProof/>
                 <w:webHidden/>
               </w:rPr>
-              <w:t>4</w:t>
+              <w:t>5</w:t>
             </w:r>
             <w:r>
               <w:rPr>
@@ -1244,7 +1619,7 @@
         </w:p>
         <w:p>
           <w:pPr>
-            <w:pStyle w:val="TOC3"/>
+            <w:pStyle w:val="TOC4"/>
             <w:tabs>
               <w:tab w:val="right" w:leader="dot" w:pos="9350"/>
             </w:tabs>
@@ -1254,13 +1629,13 @@
               <w:lang w:bidi="ar-SA"/>
             </w:rPr>
           </w:pPr>
-          <w:hyperlink w:anchor="_Toc101427107" w:history="1">
+          <w:hyperlink w:anchor="_Toc118288373" w:history="1">
             <w:r>
               <w:rPr>
                 <w:rStyle w:val="Hyperlink"/>
                 <w:noProof/>
               </w:rPr>
-              <w:t>Student Name 1 (Registration Number 1)</w:t>
+              <w:t>Use Case UC1: Process Sale</w:t>
             </w:r>
             <w:r>
               <w:rPr>
@@ -1281,7 +1656,7 @@
                 <w:noProof/>
                 <w:webHidden/>
               </w:rPr>
-              <w:instrText xml:space="preserve"> PAGEREF _Toc101427107 \h </w:instrText>
+              <w:instrText xml:space="preserve"> PAGEREF _Toc118288373 \h </w:instrText>
             </w:r>
             <w:r>
               <w:rPr>
@@ -1314,11 +1689,6 @@
         </w:p>
         <w:p>
           <w:r>
-            <w:rPr>
-              <w:b/>
-              <w:bCs/>
-              <w:noProof/>
-            </w:rPr>
             <w:fldChar w:fldCharType="end"/>
           </w:r>
         </w:p>
@@ -1338,14 +1708,12 @@
       <w:r>
         <w:br w:type="page"/>
       </w:r>
-      <w:bookmarkStart w:id="2" w:name="_GoBack"/>
-      <w:bookmarkEnd w:id="2"/>
     </w:p>
     <w:p>
       <w:pPr>
         <w:pStyle w:val="Heading1"/>
       </w:pPr>
-      <w:bookmarkStart w:id="3" w:name="_Toc101427096"/>
+      <w:bookmarkStart w:id="3" w:name="_Toc118288358"/>
       <w:r>
         <w:lastRenderedPageBreak/>
         <w:t>CHAPTER 1 PROJECT PROPOSAL</w:t>
@@ -1365,7 +1733,7 @@
         <w:pStyle w:val="Heading2"/>
       </w:pPr>
       <w:bookmarkStart w:id="4" w:name="_Toc101427039"/>
-      <w:bookmarkStart w:id="5" w:name="_Toc101427097"/>
+      <w:bookmarkStart w:id="5" w:name="_Toc118288359"/>
       <w:r>
         <w:t>Introduction</w:t>
       </w:r>
@@ -1412,7 +1780,7 @@
         <w:pStyle w:val="Heading2"/>
       </w:pPr>
       <w:bookmarkStart w:id="6" w:name="_Toc101427040"/>
-      <w:bookmarkStart w:id="7" w:name="_Toc101427098"/>
+      <w:bookmarkStart w:id="7" w:name="_Toc118288360"/>
       <w:r>
         <w:t>Vision and Business Case</w:t>
       </w:r>
@@ -1466,7 +1834,7 @@
         <w:pStyle w:val="Heading2"/>
       </w:pPr>
       <w:bookmarkStart w:id="8" w:name="_Toc101427041"/>
-      <w:bookmarkStart w:id="9" w:name="_Toc101427099"/>
+      <w:bookmarkStart w:id="9" w:name="_Toc118288361"/>
       <w:r>
         <w:t>Use-Case Model</w:t>
       </w:r>
@@ -1487,7 +1855,7 @@
         <w:pStyle w:val="Heading2"/>
       </w:pPr>
       <w:bookmarkStart w:id="10" w:name="_Toc101427042"/>
-      <w:bookmarkStart w:id="11" w:name="_Toc101427100"/>
+      <w:bookmarkStart w:id="11" w:name="_Toc118288362"/>
       <w:r>
         <w:t>Supplementary Specification</w:t>
       </w:r>
@@ -1538,7 +1906,7 @@
         <w:pStyle w:val="Heading2"/>
       </w:pPr>
       <w:bookmarkStart w:id="12" w:name="_Toc101427043"/>
-      <w:bookmarkStart w:id="13" w:name="_Toc101427101"/>
+      <w:bookmarkStart w:id="13" w:name="_Toc118288363"/>
       <w:r>
         <w:t>Glossary</w:t>
       </w:r>
@@ -1578,7 +1946,7 @@
         <w:pStyle w:val="Heading2"/>
       </w:pPr>
       <w:bookmarkStart w:id="14" w:name="_Toc101427044"/>
-      <w:bookmarkStart w:id="15" w:name="_Toc101427102"/>
+      <w:bookmarkStart w:id="15" w:name="_Toc118288364"/>
       <w:r>
         <w:t>Risk List &amp; Risk Management Plan</w:t>
       </w:r>
@@ -1651,7 +2019,7 @@
         <w:pStyle w:val="Heading1"/>
       </w:pPr>
       <w:bookmarkStart w:id="16" w:name="_Toc101427045"/>
-      <w:bookmarkStart w:id="17" w:name="_Toc101427103"/>
+      <w:bookmarkStart w:id="17" w:name="_Toc118288365"/>
       <w:r>
         <w:t>CHAPTER 2 USE CASES</w:t>
       </w:r>
@@ -1664,7 +2032,7 @@
         <w:pStyle w:val="Heading2"/>
       </w:pPr>
       <w:bookmarkStart w:id="18" w:name="_Toc101427046"/>
-      <w:bookmarkStart w:id="19" w:name="_Toc101427104"/>
+      <w:bookmarkStart w:id="19" w:name="_Toc118288366"/>
       <w:r>
         <w:t>Use Case Diagram</w:t>
       </w:r>
@@ -1685,37 +2053,282 @@
         <w:pStyle w:val="Heading2"/>
       </w:pPr>
       <w:bookmarkStart w:id="20" w:name="_Toc101427047"/>
-      <w:bookmarkStart w:id="21" w:name="_Toc101427105"/>
+      <w:bookmarkStart w:id="21" w:name="_Toc118288367"/>
+      <w:r>
+        <w:t>Use Cases Distribution</w:t>
+      </w:r>
+      <w:bookmarkEnd w:id="21"/>
+    </w:p>
+    <w:p/>
+    <w:tbl>
+      <w:tblPr>
+        <w:tblStyle w:val="GridTable4-Accent1"/>
+        <w:tblW w:w="0" w:type="auto"/>
+        <w:tblLook w:val="04A0" w:firstRow="1" w:lastRow="0" w:firstColumn="1" w:lastColumn="0" w:noHBand="0" w:noVBand="1"/>
+      </w:tblPr>
+      <w:tblGrid>
+        <w:gridCol w:w="3192"/>
+        <w:gridCol w:w="3192"/>
+        <w:gridCol w:w="3192"/>
+      </w:tblGrid>
+      <w:tr>
+        <w:trPr>
+          <w:cnfStyle w:val="100000000000" w:firstRow="1" w:lastRow="0" w:firstColumn="0" w:lastColumn="0" w:oddVBand="0" w:evenVBand="0" w:oddHBand="0" w:evenHBand="0" w:firstRowFirstColumn="0" w:firstRowLastColumn="0" w:lastRowFirstColumn="0" w:lastRowLastColumn="0"/>
+        </w:trPr>
+        <w:tc>
+          <w:tcPr>
+            <w:cnfStyle w:val="001000000000" w:firstRow="0" w:lastRow="0" w:firstColumn="1" w:lastColumn="0" w:oddVBand="0" w:evenVBand="0" w:oddHBand="0" w:evenHBand="0" w:firstRowFirstColumn="0" w:firstRowLastColumn="0" w:lastRowFirstColumn="0" w:lastRowLastColumn="0"/>
+            <w:tcW w:w="3192" w:type="dxa"/>
+          </w:tcPr>
+          <w:p>
+            <w:r>
+              <w:t>S#.</w:t>
+            </w:r>
+          </w:p>
+        </w:tc>
+        <w:tc>
+          <w:tcPr>
+            <w:tcW w:w="3192" w:type="dxa"/>
+          </w:tcPr>
+          <w:p>
+            <w:pPr>
+              <w:cnfStyle w:val="100000000000" w:firstRow="1" w:lastRow="0" w:firstColumn="0" w:lastColumn="0" w:oddVBand="0" w:evenVBand="0" w:oddHBand="0" w:evenHBand="0" w:firstRowFirstColumn="0" w:firstRowLastColumn="0" w:lastRowFirstColumn="0" w:lastRowLastColumn="0"/>
+            </w:pPr>
+            <w:r>
+              <w:t>Group Member</w:t>
+            </w:r>
+          </w:p>
+        </w:tc>
+        <w:tc>
+          <w:tcPr>
+            <w:tcW w:w="3192" w:type="dxa"/>
+          </w:tcPr>
+          <w:p>
+            <w:pPr>
+              <w:cnfStyle w:val="100000000000" w:firstRow="1" w:lastRow="0" w:firstColumn="0" w:lastColumn="0" w:oddVBand="0" w:evenVBand="0" w:oddHBand="0" w:evenHBand="0" w:firstRowFirstColumn="0" w:firstRowLastColumn="0" w:lastRowFirstColumn="0" w:lastRowLastColumn="0"/>
+            </w:pPr>
+            <w:r>
+              <w:t>Assigned Use Cases</w:t>
+            </w:r>
+          </w:p>
+        </w:tc>
+      </w:tr>
+      <w:tr>
+        <w:trPr>
+          <w:cnfStyle w:val="000000100000" w:firstRow="0" w:lastRow="0" w:firstColumn="0" w:lastColumn="0" w:oddVBand="0" w:evenVBand="0" w:oddHBand="1" w:evenHBand="0" w:firstRowFirstColumn="0" w:firstRowLastColumn="0" w:lastRowFirstColumn="0" w:lastRowLastColumn="0"/>
+        </w:trPr>
+        <w:tc>
+          <w:tcPr>
+            <w:cnfStyle w:val="001000000000" w:firstRow="0" w:lastRow="0" w:firstColumn="1" w:lastColumn="0" w:oddVBand="0" w:evenVBand="0" w:oddHBand="0" w:evenHBand="0" w:firstRowFirstColumn="0" w:firstRowLastColumn="0" w:lastRowFirstColumn="0" w:lastRowLastColumn="0"/>
+            <w:tcW w:w="3192" w:type="dxa"/>
+          </w:tcPr>
+          <w:p>
+            <w:r>
+              <w:t>1</w:t>
+            </w:r>
+          </w:p>
+        </w:tc>
+        <w:tc>
+          <w:tcPr>
+            <w:tcW w:w="3192" w:type="dxa"/>
+          </w:tcPr>
+          <w:p>
+            <w:pPr>
+              <w:cnfStyle w:val="000000100000" w:firstRow="0" w:lastRow="0" w:firstColumn="0" w:lastColumn="0" w:oddVBand="0" w:evenVBand="0" w:oddHBand="1" w:evenHBand="0" w:firstRowFirstColumn="0" w:firstRowLastColumn="0" w:lastRowFirstColumn="0" w:lastRowLastColumn="0"/>
+            </w:pPr>
+            <w:r>
+              <w:t>&lt;Student Name&gt;</w:t>
+            </w:r>
+          </w:p>
+          <w:p>
+            <w:pPr>
+              <w:cnfStyle w:val="000000100000" w:firstRow="0" w:lastRow="0" w:firstColumn="0" w:lastColumn="0" w:oddVBand="0" w:evenVBand="0" w:oddHBand="1" w:evenHBand="0" w:firstRowFirstColumn="0" w:firstRowLastColumn="0" w:lastRowFirstColumn="0" w:lastRowLastColumn="0"/>
+            </w:pPr>
+            <w:r>
+              <w:t>&lt;Registration Number&gt;</w:t>
+            </w:r>
+          </w:p>
+          <w:p>
+            <w:pPr>
+              <w:cnfStyle w:val="000000100000" w:firstRow="0" w:lastRow="0" w:firstColumn="0" w:lastColumn="0" w:oddVBand="0" w:evenVBand="0" w:oddHBand="1" w:evenHBand="0" w:firstRowFirstColumn="0" w:firstRowLastColumn="0" w:lastRowFirstColumn="0" w:lastRowLastColumn="0"/>
+            </w:pPr>
+          </w:p>
+        </w:tc>
+        <w:tc>
+          <w:tcPr>
+            <w:tcW w:w="3192" w:type="dxa"/>
+          </w:tcPr>
+          <w:p>
+            <w:pPr>
+              <w:cnfStyle w:val="000000100000" w:firstRow="0" w:lastRow="0" w:firstColumn="0" w:lastColumn="0" w:oddVBand="0" w:evenVBand="0" w:oddHBand="1" w:evenHBand="0" w:firstRowFirstColumn="0" w:firstRowLastColumn="0" w:lastRowFirstColumn="0" w:lastRowLastColumn="0"/>
+            </w:pPr>
+            <w:r>
+              <w:t>UC 1 : Process Sale</w:t>
+            </w:r>
+          </w:p>
+          <w:p>
+            <w:pPr>
+              <w:cnfStyle w:val="000000100000" w:firstRow="0" w:lastRow="0" w:firstColumn="0" w:lastColumn="0" w:oddVBand="0" w:evenVBand="0" w:oddHBand="1" w:evenHBand="0" w:firstRowFirstColumn="0" w:firstRowLastColumn="0" w:lastRowFirstColumn="0" w:lastRowLastColumn="0"/>
+            </w:pPr>
+            <w:r>
+              <w:t>UC 2: Handle Returns</w:t>
+            </w:r>
+          </w:p>
+          <w:p>
+            <w:pPr>
+              <w:cnfStyle w:val="000000100000" w:firstRow="0" w:lastRow="0" w:firstColumn="0" w:lastColumn="0" w:oddVBand="0" w:evenVBand="0" w:oddHBand="1" w:evenHBand="0" w:firstRowFirstColumn="0" w:firstRowLastColumn="0" w:lastRowFirstColumn="0" w:lastRowLastColumn="0"/>
+            </w:pPr>
+            <w:r>
+              <w:t>UC 3: Make Payment</w:t>
+            </w:r>
+          </w:p>
+        </w:tc>
+      </w:tr>
+      <w:tr>
+        <w:tc>
+          <w:tcPr>
+            <w:cnfStyle w:val="001000000000" w:firstRow="0" w:lastRow="0" w:firstColumn="1" w:lastColumn="0" w:oddVBand="0" w:evenVBand="0" w:oddHBand="0" w:evenHBand="0" w:firstRowFirstColumn="0" w:firstRowLastColumn="0" w:lastRowFirstColumn="0" w:lastRowLastColumn="0"/>
+            <w:tcW w:w="3192" w:type="dxa"/>
+          </w:tcPr>
+          <w:p>
+            <w:r>
+              <w:t>2</w:t>
+            </w:r>
+          </w:p>
+        </w:tc>
+        <w:tc>
+          <w:tcPr>
+            <w:tcW w:w="3192" w:type="dxa"/>
+          </w:tcPr>
+          <w:p>
+            <w:pPr>
+              <w:cnfStyle w:val="000000000000" w:firstRow="0" w:lastRow="0" w:firstColumn="0" w:lastColumn="0" w:oddVBand="0" w:evenVBand="0" w:oddHBand="0" w:evenHBand="0" w:firstRowFirstColumn="0" w:firstRowLastColumn="0" w:lastRowFirstColumn="0" w:lastRowLastColumn="0"/>
+            </w:pPr>
+            <w:r>
+              <w:t>&lt;Student Name&gt;</w:t>
+            </w:r>
+          </w:p>
+          <w:p>
+            <w:pPr>
+              <w:cnfStyle w:val="000000000000" w:firstRow="0" w:lastRow="0" w:firstColumn="0" w:lastColumn="0" w:oddVBand="0" w:evenVBand="0" w:oddHBand="0" w:evenHBand="0" w:firstRowFirstColumn="0" w:firstRowLastColumn="0" w:lastRowFirstColumn="0" w:lastRowLastColumn="0"/>
+            </w:pPr>
+            <w:r>
+              <w:t>&lt;Registration Number&gt;</w:t>
+            </w:r>
+          </w:p>
+          <w:p>
+            <w:pPr>
+              <w:cnfStyle w:val="000000000000" w:firstRow="0" w:lastRow="0" w:firstColumn="0" w:lastColumn="0" w:oddVBand="0" w:evenVBand="0" w:oddHBand="0" w:evenHBand="0" w:firstRowFirstColumn="0" w:firstRowLastColumn="0" w:lastRowFirstColumn="0" w:lastRowLastColumn="0"/>
+            </w:pPr>
+          </w:p>
+        </w:tc>
+        <w:tc>
+          <w:tcPr>
+            <w:tcW w:w="3192" w:type="dxa"/>
+          </w:tcPr>
+          <w:p>
+            <w:pPr>
+              <w:cnfStyle w:val="000000000000" w:firstRow="0" w:lastRow="0" w:firstColumn="0" w:lastColumn="0" w:oddVBand="0" w:evenVBand="0" w:oddHBand="0" w:evenHBand="0" w:firstRowFirstColumn="0" w:firstRowLastColumn="0" w:lastRowFirstColumn="0" w:lastRowLastColumn="0"/>
+            </w:pPr>
+            <w:r>
+              <w:t>UC 4: Add User</w:t>
+            </w:r>
+          </w:p>
+          <w:p>
+            <w:pPr>
+              <w:cnfStyle w:val="000000000000" w:firstRow="0" w:lastRow="0" w:firstColumn="0" w:lastColumn="0" w:oddVBand="0" w:evenVBand="0" w:oddHBand="0" w:evenHBand="0" w:firstRowFirstColumn="0" w:firstRowLastColumn="0" w:lastRowFirstColumn="0" w:lastRowLastColumn="0"/>
+            </w:pPr>
+            <w:r>
+              <w:t>UC 5: Edit Profile</w:t>
+            </w:r>
+          </w:p>
+        </w:tc>
+      </w:tr>
+      <w:tr>
+        <w:trPr>
+          <w:cnfStyle w:val="000000100000" w:firstRow="0" w:lastRow="0" w:firstColumn="0" w:lastColumn="0" w:oddVBand="0" w:evenVBand="0" w:oddHBand="1" w:evenHBand="0" w:firstRowFirstColumn="0" w:firstRowLastColumn="0" w:lastRowFirstColumn="0" w:lastRowLastColumn="0"/>
+        </w:trPr>
+        <w:tc>
+          <w:tcPr>
+            <w:cnfStyle w:val="001000000000" w:firstRow="0" w:lastRow="0" w:firstColumn="1" w:lastColumn="0" w:oddVBand="0" w:evenVBand="0" w:oddHBand="0" w:evenHBand="0" w:firstRowFirstColumn="0" w:firstRowLastColumn="0" w:lastRowFirstColumn="0" w:lastRowLastColumn="0"/>
+            <w:tcW w:w="3192" w:type="dxa"/>
+          </w:tcPr>
+          <w:p>
+            <w:r>
+              <w:t>…</w:t>
+            </w:r>
+          </w:p>
+        </w:tc>
+        <w:tc>
+          <w:tcPr>
+            <w:tcW w:w="3192" w:type="dxa"/>
+          </w:tcPr>
+          <w:p>
+            <w:pPr>
+              <w:cnfStyle w:val="000000100000" w:firstRow="0" w:lastRow="0" w:firstColumn="0" w:lastColumn="0" w:oddVBand="0" w:evenVBand="0" w:oddHBand="1" w:evenHBand="0" w:firstRowFirstColumn="0" w:firstRowLastColumn="0" w:lastRowFirstColumn="0" w:lastRowLastColumn="0"/>
+            </w:pPr>
+            <w:r>
+              <w:t>…</w:t>
+            </w:r>
+          </w:p>
+        </w:tc>
+        <w:tc>
+          <w:tcPr>
+            <w:tcW w:w="3192" w:type="dxa"/>
+          </w:tcPr>
+          <w:p>
+            <w:pPr>
+              <w:cnfStyle w:val="000000100000" w:firstRow="0" w:lastRow="0" w:firstColumn="0" w:lastColumn="0" w:oddVBand="0" w:evenVBand="0" w:oddHBand="1" w:evenHBand="0" w:firstRowFirstColumn="0" w:firstRowLastColumn="0" w:lastRowFirstColumn="0" w:lastRowLastColumn="0"/>
+            </w:pPr>
+            <w:r>
+              <w:t>…</w:t>
+            </w:r>
+          </w:p>
+        </w:tc>
+      </w:tr>
+    </w:tbl>
+    <w:p>
+      <w:pPr>
+        <w:pStyle w:val="Heading2"/>
+      </w:pPr>
+    </w:p>
+    <w:p>
+      <w:pPr>
+        <w:pStyle w:val="Heading2"/>
+      </w:pPr>
+      <w:bookmarkStart w:id="22" w:name="_Toc118288368"/>
       <w:r>
         <w:t>Brief Level Use Cases</w:t>
       </w:r>
       <w:bookmarkEnd w:id="20"/>
-      <w:bookmarkEnd w:id="21"/>
+      <w:bookmarkEnd w:id="22"/>
     </w:p>
     <w:p>
       <w:pPr>
         <w:pStyle w:val="Heading3"/>
       </w:pPr>
-      <w:bookmarkStart w:id="22" w:name="_Toc101427048"/>
-      <w:bookmarkStart w:id="23" w:name="_Toc101427106"/>
+      <w:bookmarkStart w:id="23" w:name="_Toc101427048"/>
+      <w:bookmarkStart w:id="24" w:name="_Toc118288369"/>
       <w:r>
         <w:t>Student Name 1 (Registration Number 1)</w:t>
       </w:r>
-      <w:bookmarkEnd w:id="22"/>
       <w:bookmarkEnd w:id="23"/>
+      <w:bookmarkEnd w:id="24"/>
     </w:p>
     <w:p>
       <w:pPr>
         <w:pStyle w:val="Heading4"/>
       </w:pPr>
-      <w:bookmarkStart w:id="24" w:name="_Toc101427049"/>
+      <w:bookmarkStart w:id="25" w:name="_Toc101427049"/>
+      <w:bookmarkStart w:id="26" w:name="_Toc118288370"/>
       <w:r>
         <w:t xml:space="preserve">Use Case: </w:t>
       </w:r>
       <w:r>
         <w:t>Process Sale</w:t>
       </w:r>
-      <w:bookmarkEnd w:id="24"/>
+      <w:bookmarkEnd w:id="25"/>
+      <w:bookmarkEnd w:id="26"/>
     </w:p>
     <w:p>
       <w:r>
@@ -1737,111 +2350,49 @@
           <w:color w:val="243F60" w:themeColor="accent1" w:themeShade="7F"/>
           <w:lang w:bidi="ur-PK"/>
         </w:rPr>
-        <w:t xml:space="preserve">Student Name </w:t>
-      </w:r>
-      <w:r>
+        <w:t>Student Name 2 (Registration Number 2)</w:t>
+      </w:r>
+    </w:p>
+    <w:p>
+      <w:pPr>
+        <w:pStyle w:val="doclist"/>
         <w:rPr>
           <w:rFonts w:asciiTheme="majorHAnsi" w:eastAsiaTheme="majorEastAsia" w:hAnsiTheme="majorHAnsi" w:cstheme="majorBidi"/>
           <w:color w:val="243F60" w:themeColor="accent1" w:themeShade="7F"/>
           <w:lang w:bidi="ur-PK"/>
         </w:rPr>
-        <w:t>2</w:t>
-      </w:r>
+      </w:pPr>
       <w:r>
         <w:rPr>
           <w:rFonts w:asciiTheme="majorHAnsi" w:eastAsiaTheme="majorEastAsia" w:hAnsiTheme="majorHAnsi" w:cstheme="majorBidi"/>
           <w:color w:val="243F60" w:themeColor="accent1" w:themeShade="7F"/>
           <w:lang w:bidi="ur-PK"/>
         </w:rPr>
-        <w:t xml:space="preserve"> (Registration Number </w:t>
-      </w:r>
-      <w:r>
-        <w:rPr>
-          <w:rFonts w:asciiTheme="majorHAnsi" w:eastAsiaTheme="majorEastAsia" w:hAnsiTheme="majorHAnsi" w:cstheme="majorBidi"/>
-          <w:color w:val="243F60" w:themeColor="accent1" w:themeShade="7F"/>
-          <w:lang w:bidi="ur-PK"/>
-        </w:rPr>
-        <w:t>2</w:t>
-      </w:r>
-      <w:r>
-        <w:rPr>
-          <w:rFonts w:asciiTheme="majorHAnsi" w:eastAsiaTheme="majorEastAsia" w:hAnsiTheme="majorHAnsi" w:cstheme="majorBidi"/>
-          <w:color w:val="243F60" w:themeColor="accent1" w:themeShade="7F"/>
-          <w:lang w:bidi="ur-PK"/>
-        </w:rPr>
-        <w:t>)</w:t>
-      </w:r>
-    </w:p>
-    <w:p>
-      <w:pPr>
-        <w:pStyle w:val="doclist"/>
-        <w:rPr>
-          <w:rFonts w:asciiTheme="majorHAnsi" w:eastAsiaTheme="majorEastAsia" w:hAnsiTheme="majorHAnsi" w:cstheme="majorBidi"/>
-          <w:color w:val="243F60" w:themeColor="accent1" w:themeShade="7F"/>
-          <w:lang w:bidi="ur-PK"/>
-        </w:rPr>
-      </w:pPr>
-      <w:r>
-        <w:rPr>
-          <w:rFonts w:asciiTheme="majorHAnsi" w:eastAsiaTheme="majorEastAsia" w:hAnsiTheme="majorHAnsi" w:cstheme="majorBidi"/>
-          <w:color w:val="243F60" w:themeColor="accent1" w:themeShade="7F"/>
-          <w:lang w:bidi="ur-PK"/>
-        </w:rPr>
-        <w:t xml:space="preserve">Student Name </w:t>
-      </w:r>
-      <w:r>
-        <w:rPr>
-          <w:rFonts w:asciiTheme="majorHAnsi" w:eastAsiaTheme="majorEastAsia" w:hAnsiTheme="majorHAnsi" w:cstheme="majorBidi"/>
-          <w:color w:val="243F60" w:themeColor="accent1" w:themeShade="7F"/>
-          <w:lang w:bidi="ur-PK"/>
-        </w:rPr>
-        <w:t>3</w:t>
-      </w:r>
-      <w:r>
-        <w:rPr>
-          <w:rFonts w:asciiTheme="majorHAnsi" w:eastAsiaTheme="majorEastAsia" w:hAnsiTheme="majorHAnsi" w:cstheme="majorBidi"/>
-          <w:color w:val="243F60" w:themeColor="accent1" w:themeShade="7F"/>
-          <w:lang w:bidi="ur-PK"/>
-        </w:rPr>
-        <w:t xml:space="preserve"> (Registration Number </w:t>
-      </w:r>
-      <w:r>
-        <w:rPr>
-          <w:rFonts w:asciiTheme="majorHAnsi" w:eastAsiaTheme="majorEastAsia" w:hAnsiTheme="majorHAnsi" w:cstheme="majorBidi"/>
-          <w:color w:val="243F60" w:themeColor="accent1" w:themeShade="7F"/>
-          <w:lang w:bidi="ur-PK"/>
-        </w:rPr>
-        <w:t>3</w:t>
-      </w:r>
-      <w:r>
-        <w:rPr>
-          <w:rFonts w:asciiTheme="majorHAnsi" w:eastAsiaTheme="majorEastAsia" w:hAnsiTheme="majorHAnsi" w:cstheme="majorBidi"/>
-          <w:color w:val="243F60" w:themeColor="accent1" w:themeShade="7F"/>
-          <w:lang w:bidi="ur-PK"/>
-        </w:rPr>
-        <w:t>)</w:t>
-      </w:r>
-    </w:p>
-    <w:p>
-      <w:pPr>
-        <w:pStyle w:val="doclist"/>
-      </w:pPr>
-      <w:r>
+        <w:t>Student Name 3 (Registration Number 3)</w:t>
+      </w:r>
+    </w:p>
+    <w:p>
+      <w:pPr>
+        <w:pStyle w:val="Heading2"/>
+      </w:pPr>
+      <w:bookmarkStart w:id="27" w:name="_Toc118288371"/>
+      <w:r>
+        <w:lastRenderedPageBreak/>
         <w:t>Fully Dressed Use Cases</w:t>
       </w:r>
+      <w:bookmarkEnd w:id="27"/>
     </w:p>
     <w:p>
       <w:pPr>
         <w:pStyle w:val="Heading3"/>
       </w:pPr>
-      <w:bookmarkStart w:id="25" w:name="_Toc101427050"/>
-      <w:bookmarkStart w:id="26" w:name="_Toc101427107"/>
-      <w:r>
-        <w:lastRenderedPageBreak/>
+      <w:bookmarkStart w:id="28" w:name="_Toc101427050"/>
+      <w:bookmarkStart w:id="29" w:name="_Toc118288372"/>
+      <w:r>
         <w:t>Student Name 1 (Registration Number 1)</w:t>
       </w:r>
-      <w:bookmarkEnd w:id="25"/>
-      <w:bookmarkEnd w:id="26"/>
+      <w:bookmarkEnd w:id="28"/>
+      <w:bookmarkEnd w:id="29"/>
     </w:p>
     <w:tbl>
       <w:tblPr>
@@ -1879,11 +2430,13 @@
             <w:pPr>
               <w:pStyle w:val="Heading4"/>
             </w:pPr>
-            <w:bookmarkStart w:id="27" w:name="_Toc101427051"/>
+            <w:bookmarkStart w:id="30" w:name="_Toc101427051"/>
+            <w:bookmarkStart w:id="31" w:name="_Toc118288373"/>
             <w:r>
               <w:t>Use Case UC1: Process Sale</w:t>
             </w:r>
-            <w:bookmarkEnd w:id="27"/>
+            <w:bookmarkEnd w:id="30"/>
+            <w:bookmarkEnd w:id="31"/>
           </w:p>
         </w:tc>
       </w:tr>
@@ -2247,6 +2800,7 @@
         </w:numPr>
       </w:pPr>
       <w:r>
+        <w:lastRenderedPageBreak/>
         <w:t>Cashier enters item identifier.</w:t>
       </w:r>
     </w:p>
@@ -2259,7 +2813,6 @@
         </w:numPr>
       </w:pPr>
       <w:r>
-        <w:lastRenderedPageBreak/>
         <w:t>System records sale line item and presents item description, price, and running total. Price calculated from a set of price rules.</w:t>
       </w:r>
     </w:p>
@@ -2556,6 +3109,7 @@
         </w:numPr>
       </w:pPr>
       <w:r>
+        <w:lastRenderedPageBreak/>
         <w:t>Cashier continues with sale (probably entering more items or handling payment).</w:t>
       </w:r>
     </w:p>
@@ -2573,7 +3127,6 @@
           <w:b/>
           <w:bCs/>
         </w:rPr>
-        <w:lastRenderedPageBreak/>
         <w:t>Special Requirements:</w:t>
       </w:r>
     </w:p>
@@ -2793,6 +3346,7 @@
         <w:pStyle w:val="doclist"/>
       </w:pPr>
       <w:r>
+        <w:lastRenderedPageBreak/>
         <w:t>&lt;Paste the images from netbeans here for the relevant screen&gt;</w:t>
       </w:r>
     </w:p>
@@ -4908,6 +5462,95 @@
       <w:szCs w:val="32"/>
     </w:rPr>
   </w:style>
+  <w:style w:type="table" w:styleId="TableGrid">
+    <w:name w:val="Table Grid"/>
+    <w:basedOn w:val="TableNormal"/>
+    <w:locked/>
+    <w:rsid w:val="00477316"/>
+    <w:tblPr>
+      <w:tblBorders>
+        <w:top w:val="single" w:sz="4" w:space="0" w:color="auto"/>
+        <w:left w:val="single" w:sz="4" w:space="0" w:color="auto"/>
+        <w:bottom w:val="single" w:sz="4" w:space="0" w:color="auto"/>
+        <w:right w:val="single" w:sz="4" w:space="0" w:color="auto"/>
+        <w:insideH w:val="single" w:sz="4" w:space="0" w:color="auto"/>
+        <w:insideV w:val="single" w:sz="4" w:space="0" w:color="auto"/>
+      </w:tblBorders>
+    </w:tblPr>
+  </w:style>
+  <w:style w:type="table" w:styleId="GridTable4-Accent1">
+    <w:name w:val="Grid Table 4 Accent 1"/>
+    <w:basedOn w:val="TableNormal"/>
+    <w:uiPriority w:val="49"/>
+    <w:rsid w:val="00477316"/>
+    <w:tblPr>
+      <w:tblStyleRowBandSize w:val="1"/>
+      <w:tblStyleColBandSize w:val="1"/>
+      <w:tblBorders>
+        <w:top w:val="single" w:sz="4" w:space="0" w:color="95B3D7" w:themeColor="accent1" w:themeTint="99"/>
+        <w:left w:val="single" w:sz="4" w:space="0" w:color="95B3D7" w:themeColor="accent1" w:themeTint="99"/>
+        <w:bottom w:val="single" w:sz="4" w:space="0" w:color="95B3D7" w:themeColor="accent1" w:themeTint="99"/>
+        <w:right w:val="single" w:sz="4" w:space="0" w:color="95B3D7" w:themeColor="accent1" w:themeTint="99"/>
+        <w:insideH w:val="single" w:sz="4" w:space="0" w:color="95B3D7" w:themeColor="accent1" w:themeTint="99"/>
+        <w:insideV w:val="single" w:sz="4" w:space="0" w:color="95B3D7" w:themeColor="accent1" w:themeTint="99"/>
+      </w:tblBorders>
+    </w:tblPr>
+    <w:tblStylePr w:type="firstRow">
+      <w:rPr>
+        <w:b/>
+        <w:bCs/>
+        <w:color w:val="FFFFFF" w:themeColor="background1"/>
+      </w:rPr>
+      <w:tblPr/>
+      <w:tcPr>
+        <w:tcBorders>
+          <w:top w:val="single" w:sz="4" w:space="0" w:color="4F81BD" w:themeColor="accent1"/>
+          <w:left w:val="single" w:sz="4" w:space="0" w:color="4F81BD" w:themeColor="accent1"/>
+          <w:bottom w:val="single" w:sz="4" w:space="0" w:color="4F81BD" w:themeColor="accent1"/>
+          <w:right w:val="single" w:sz="4" w:space="0" w:color="4F81BD" w:themeColor="accent1"/>
+          <w:insideH w:val="nil"/>
+          <w:insideV w:val="nil"/>
+        </w:tcBorders>
+        <w:shd w:val="clear" w:color="auto" w:fill="4F81BD" w:themeFill="accent1"/>
+      </w:tcPr>
+    </w:tblStylePr>
+    <w:tblStylePr w:type="lastRow">
+      <w:rPr>
+        <w:b/>
+        <w:bCs/>
+      </w:rPr>
+      <w:tblPr/>
+      <w:tcPr>
+        <w:tcBorders>
+          <w:top w:val="double" w:sz="4" w:space="0" w:color="4F81BD" w:themeColor="accent1"/>
+        </w:tcBorders>
+      </w:tcPr>
+    </w:tblStylePr>
+    <w:tblStylePr w:type="firstCol">
+      <w:rPr>
+        <w:b/>
+        <w:bCs/>
+      </w:rPr>
+    </w:tblStylePr>
+    <w:tblStylePr w:type="lastCol">
+      <w:rPr>
+        <w:b/>
+        <w:bCs/>
+      </w:rPr>
+    </w:tblStylePr>
+    <w:tblStylePr w:type="band1Vert">
+      <w:tblPr/>
+      <w:tcPr>
+        <w:shd w:val="clear" w:color="auto" w:fill="DBE5F1" w:themeFill="accent1" w:themeFillTint="33"/>
+      </w:tcPr>
+    </w:tblStylePr>
+    <w:tblStylePr w:type="band1Horz">
+      <w:tblPr/>
+      <w:tcPr>
+        <w:shd w:val="clear" w:color="auto" w:fill="DBE5F1" w:themeFill="accent1" w:themeFillTint="33"/>
+      </w:tcPr>
+    </w:tblStylePr>
+  </w:style>
 </w:styles>
 </file>
 
@@ -5199,7 +5842,7 @@
 </file>
 
 <file path=customXml/itemProps1.xml><?xml version="1.0" encoding="utf-8"?>
-<ds:datastoreItem xmlns:ds="http://schemas.openxmlformats.org/officeDocument/2006/customXml" ds:itemID="{337D2DA0-A227-488A-A8C6-E290853D2144}">
+<ds:datastoreItem xmlns:ds="http://schemas.openxmlformats.org/officeDocument/2006/customXml" ds:itemID="{3EAC77A0-83FE-42D4-8CDA-2E537356392A}">
   <ds:schemaRefs>
     <ds:schemaRef ds:uri="http://schemas.openxmlformats.org/officeDocument/2006/bibliography"/>
   </ds:schemaRefs>

</xml_diff>